<commit_message>
mid june data science libraries
</commit_message>
<xml_diff>
--- a/Course Material/Smit intro.docx
+++ b/Course Material/Smit intro.docx
@@ -400,6 +400,26 @@
           <w:szCs w:val="36"/>
         </w:rPr>
       </w:pPr>
+    </w:p>
+    <w:p>
+      <w:pPr>
+        <w:rPr>
+          <w:b/>
+          <w:bCs/>
+          <w:sz w:val="36"/>
+          <w:szCs w:val="36"/>
+        </w:rPr>
+      </w:pPr>
+    </w:p>
+    <w:p>
+      <w:pPr>
+        <w:rPr>
+          <w:b/>
+          <w:bCs/>
+          <w:sz w:val="36"/>
+          <w:szCs w:val="36"/>
+        </w:rPr>
+      </w:pPr>
       <w:r>
         <w:rPr>
           <w:b/>
@@ -543,6 +563,31 @@
         <w:cr/>
         <w:t xml:space="preserve">will start from AI for Everyone </w:t>
       </w:r>
+      <w:r>
+        <w:br/>
+        <w:t xml:space="preserve">Code with Harry or </w:t>
+      </w:r>
+      <w:proofErr w:type="spellStart"/>
+      <w:r>
+        <w:t>Codebasics</w:t>
+      </w:r>
+      <w:proofErr w:type="spellEnd"/>
+      <w:r>
+        <w:t xml:space="preserve"> (For Python)</w:t>
+      </w:r>
+    </w:p>
+    <w:p>
+      <w:r>
+        <w:t xml:space="preserve">For statistics </w:t>
+      </w:r>
+      <w:proofErr w:type="spellStart"/>
+      <w:r>
+        <w:t>krish</w:t>
+      </w:r>
+      <w:proofErr w:type="spellEnd"/>
+      <w:r>
+        <w:t xml:space="preserve"> naik</w:t>
+      </w:r>
     </w:p>
     <w:p>
       <w:r>
@@ -588,6 +633,35 @@
         <w:t>MySQL and/or MongoDB (4 weeks)</w:t>
       </w:r>
     </w:p>
+    <w:p/>
+    <w:p>
+      <w:r>
+        <w:t xml:space="preserve">Panda </w:t>
+      </w:r>
+    </w:p>
+    <w:p>
+      <w:proofErr w:type="spellStart"/>
+      <w:r>
+        <w:t>Numpy</w:t>
+      </w:r>
+      <w:proofErr w:type="spellEnd"/>
+    </w:p>
+    <w:p>
+      <w:r>
+        <w:t>Matplotlib/seaborn</w:t>
+      </w:r>
+    </w:p>
+    <w:p>
+      <w:r>
+        <w:t>For ML</w:t>
+      </w:r>
+    </w:p>
+    <w:p>
+      <w:r>
+        <w:t>Which model to use and what is the code for that code.</w:t>
+      </w:r>
+    </w:p>
+    <w:p/>
     <w:p>
       <w:pPr>
         <w:rPr>
@@ -600,7 +674,7 @@
     </w:p>
     <w:sectPr>
       <w:pgSz w:w="12240" w:h="15840"/>
-      <w:pgMar w:top="1440" w:right="1440" w:bottom="1440" w:left="1440" w:header="720" w:footer="720" w:gutter="0"/>
+      <w:pgMar w:top="720" w:right="720" w:bottom="720" w:left="720" w:header="720" w:footer="720" w:gutter="0"/>
       <w:cols w:space="720"/>
       <w:docGrid w:linePitch="360"/>
     </w:sectPr>

</xml_diff>